<commit_message>
Update Solution Portfolio Doc.docx
</commit_message>
<xml_diff>
--- a/Documentation/Solution Portfolio Doc.docx
+++ b/Documentation/Solution Portfolio Doc.docx
@@ -57,7 +57,11 @@
         <w:t xml:space="preserve"> </w:t>
       </w:r>
       <w:r>
-        <w:t>problem/</w:t>
+        <w:t>problem</w:t>
+      </w:r>
+      <w:proofErr w:type="gramStart"/>
+      <w:r>
+        <w:t>/</w:t>
       </w:r>
       <w:r>
         <w:t xml:space="preserve">  </w:t>
@@ -65,6 +69,7 @@
       <w:r>
         <w:t>situation</w:t>
       </w:r>
+      <w:proofErr w:type="gramEnd"/>
       <w:r>
         <w:t xml:space="preserve"> </w:t>
       </w:r>
@@ -153,7 +158,23 @@
         <w:t xml:space="preserve"> </w:t>
       </w:r>
       <w:r>
-        <w:t>and describe the technical solution provided. Your description should also refer to agile artifacts(product vision, sprint plans, UML diagrams etc)contained in the repository and your planning board (trello or equivalent).</w:t>
+        <w:t xml:space="preserve">and describe the technical solution provided. Your description should also refer to agile </w:t>
+      </w:r>
+      <w:proofErr w:type="gramStart"/>
+      <w:r>
+        <w:t>artifacts(</w:t>
+      </w:r>
+      <w:proofErr w:type="gramEnd"/>
+      <w:r>
+        <w:t>product vision, sprint plans, UML diagrams etc)contained in the repository and your planning board (</w:t>
+      </w:r>
+      <w:proofErr w:type="spellStart"/>
+      <w:r>
+        <w:t>trello</w:t>
+      </w:r>
+      <w:proofErr w:type="spellEnd"/>
+      <w:r>
+        <w:t xml:space="preserve"> or equivalent).</w:t>
       </w:r>
     </w:p>
     <w:p/>
@@ -190,14 +211,23 @@
       </w:r>
     </w:p>
     <w:p>
-      <w:pPr>
-        <w:rPr>
-          <w:lang w:val="en-US"/>
-        </w:rPr>
-      </w:pPr>
       <w:r>
         <w:t>// JOSIE WITH HELP FROM EVERYONE</w:t>
       </w:r>
+    </w:p>
+    <w:p>
+      <w:pPr>
+        <w:rPr>
+          <w:noProof/>
+        </w:rPr>
+      </w:pPr>
+    </w:p>
+    <w:p>
+      <w:pPr>
+        <w:rPr>
+          <w:lang w:val="en-US"/>
+        </w:rPr>
+      </w:pPr>
     </w:p>
     <w:sectPr>
       <w:headerReference w:type="default" r:id="rId6"/>

</xml_diff>